<commit_message>
Refine text and add logos.
</commit_message>
<xml_diff>
--- a/JUG_Thüringen_Talklet_Javaslang.docx
+++ b/JUG_Thüringen_Talklet_Javaslang.docx
@@ -31,10 +31,9 @@
           <w:kern w:val="36"/>
           <w:sz w:val="32"/>
           <w:szCs w:val="32"/>
-          <w:lang w:val="de-DE" w:eastAsia="de-DE"/>
         </w:rPr>
         <w:drawing>
-          <wp:anchor distT="0" distB="0" distL="114300" distR="114300" simplePos="0" relativeHeight="251663360" behindDoc="0" locked="0" layoutInCell="1" allowOverlap="1" wp14:anchorId="12D3C449" wp14:editId="6C10E0F9">
+          <wp:anchor distT="0" distB="0" distL="114300" distR="114300" simplePos="0" relativeHeight="251663360" behindDoc="0" locked="0" layoutInCell="1" allowOverlap="1" wp14:anchorId="12D3C449" wp14:editId="7C547EB2">
             <wp:simplePos x="0" y="0"/>
             <wp:positionH relativeFrom="column">
               <wp:posOffset>2395855</wp:posOffset>
@@ -96,6 +95,55 @@
           </wp:anchor>
         </w:drawing>
       </w:r>
+      <w:r>
+        <w:rPr>
+          <w:rFonts w:ascii="Helvetica" w:eastAsia="Times New Roman" w:hAnsi="Helvetica" w:cs="Helvetica"/>
+          <w:b/>
+          <w:bCs/>
+          <w:spacing w:val="-11"/>
+          <w:kern w:val="36"/>
+          <w:sz w:val="24"/>
+          <w:szCs w:val="24"/>
+        </w:rPr>
+        <w:t>Sponsored by</w:t>
+      </w:r>
+      <w:r>
+        <w:rPr>
+          <w:rFonts w:ascii="Helvetica" w:eastAsia="Times New Roman" w:hAnsi="Helvetica" w:cs="Helvetica"/>
+          <w:b/>
+          <w:bCs/>
+          <w:spacing w:val="-11"/>
+          <w:kern w:val="36"/>
+          <w:sz w:val="24"/>
+          <w:szCs w:val="24"/>
+        </w:rPr>
+        <w:tab/>
+      </w:r>
+      <w:r>
+        <w:rPr>
+          <w:rFonts w:ascii="Helvetica" w:eastAsia="Times New Roman" w:hAnsi="Helvetica" w:cs="Helvetica"/>
+          <w:b/>
+          <w:bCs/>
+          <w:spacing w:val="-11"/>
+          <w:kern w:val="36"/>
+          <w:sz w:val="24"/>
+          <w:szCs w:val="24"/>
+        </w:rPr>
+        <w:tab/>
+        <w:t>In C</w:t>
+      </w:r>
+      <w:r>
+        <w:rPr>
+          <w:rFonts w:ascii="Helvetica" w:eastAsia="Times New Roman" w:hAnsi="Helvetica" w:cs="Helvetica"/>
+          <w:b/>
+          <w:bCs/>
+          <w:spacing w:val="-11"/>
+          <w:kern w:val="36"/>
+          <w:sz w:val="24"/>
+          <w:szCs w:val="24"/>
+        </w:rPr>
+        <w:t>ollaboration with</w:t>
+      </w:r>
     </w:p>
     <w:p>
       <w:pPr>
@@ -112,6 +160,147 @@
           <w:szCs w:val="32"/>
         </w:rPr>
       </w:pPr>
+      <w:r>
+        <w:rPr>
+          <w:rFonts w:ascii="Helvetica" w:eastAsia="Times New Roman" w:hAnsi="Helvetica" w:cs="Helvetica"/>
+          <w:b/>
+          <w:bCs/>
+          <w:noProof/>
+          <w:spacing w:val="-11"/>
+          <w:kern w:val="36"/>
+          <w:sz w:val="32"/>
+          <w:szCs w:val="32"/>
+        </w:rPr>
+        <w:drawing>
+          <wp:anchor distT="0" distB="0" distL="114300" distR="114300" simplePos="0" relativeHeight="251664384" behindDoc="0" locked="0" layoutInCell="1" allowOverlap="1" wp14:anchorId="2E332109" wp14:editId="4B5564E2">
+            <wp:simplePos x="0" y="0"/>
+            <wp:positionH relativeFrom="column">
+              <wp:posOffset>28575</wp:posOffset>
+            </wp:positionH>
+            <wp:positionV relativeFrom="paragraph">
+              <wp:posOffset>114300</wp:posOffset>
+            </wp:positionV>
+            <wp:extent cx="800735" cy="599440"/>
+            <wp:effectExtent l="0" t="0" r="12065" b="10160"/>
+            <wp:wrapNone/>
+            <wp:docPr id="1" name="Picture 1" descr="../../Desktop/jenadevs-golang/db_logobox_4c.jpeg"/>
+            <wp:cNvGraphicFramePr>
+              <a:graphicFrameLocks xmlns:a="http://schemas.openxmlformats.org/drawingml/2006/main" noChangeAspect="1"/>
+            </wp:cNvGraphicFramePr>
+            <a:graphic xmlns:a="http://schemas.openxmlformats.org/drawingml/2006/main">
+              <a:graphicData uri="http://schemas.openxmlformats.org/drawingml/2006/picture">
+                <pic:pic xmlns:pic="http://schemas.openxmlformats.org/drawingml/2006/picture">
+                  <pic:nvPicPr>
+                    <pic:cNvPr id="0" name="Picture 1" descr="../../Desktop/jenadevs-golang/db_logobox_4c.jpeg"/>
+                    <pic:cNvPicPr>
+                      <a:picLocks noChangeAspect="1" noChangeArrowheads="1"/>
+                    </pic:cNvPicPr>
+                  </pic:nvPicPr>
+                  <pic:blipFill>
+                    <a:blip r:embed="rId7">
+                      <a:extLst>
+                        <a:ext uri="{28A0092B-C50C-407E-A947-70E740481C1C}">
+                          <a14:useLocalDpi xmlns:a14="http://schemas.microsoft.com/office/drawing/2010/main" val="0"/>
+                        </a:ext>
+                      </a:extLst>
+                    </a:blip>
+                    <a:srcRect/>
+                    <a:stretch>
+                      <a:fillRect/>
+                    </a:stretch>
+                  </pic:blipFill>
+                  <pic:spPr bwMode="auto">
+                    <a:xfrm>
+                      <a:off x="0" y="0"/>
+                      <a:ext cx="800735" cy="599440"/>
+                    </a:xfrm>
+                    <a:prstGeom prst="rect">
+                      <a:avLst/>
+                    </a:prstGeom>
+                    <a:noFill/>
+                    <a:ln>
+                      <a:noFill/>
+                    </a:ln>
+                  </pic:spPr>
+                </pic:pic>
+              </a:graphicData>
+            </a:graphic>
+            <wp14:sizeRelH relativeFrom="page">
+              <wp14:pctWidth>0</wp14:pctWidth>
+            </wp14:sizeRelH>
+            <wp14:sizeRelV relativeFrom="page">
+              <wp14:pctHeight>0</wp14:pctHeight>
+            </wp14:sizeRelV>
+          </wp:anchor>
+        </w:drawing>
+      </w:r>
+      <w:r>
+        <w:rPr>
+          <w:rFonts w:ascii="Helvetica" w:eastAsia="Times New Roman" w:hAnsi="Helvetica" w:cs="Helvetica"/>
+          <w:b/>
+          <w:bCs/>
+          <w:noProof/>
+          <w:spacing w:val="-11"/>
+          <w:kern w:val="36"/>
+          <w:sz w:val="32"/>
+          <w:szCs w:val="32"/>
+        </w:rPr>
+        <w:drawing>
+          <wp:anchor distT="0" distB="0" distL="114300" distR="114300" simplePos="0" relativeHeight="251666432" behindDoc="0" locked="0" layoutInCell="1" allowOverlap="1" wp14:anchorId="22AC07B8" wp14:editId="7B283989">
+            <wp:simplePos x="0" y="0"/>
+            <wp:positionH relativeFrom="column">
+              <wp:posOffset>4829176</wp:posOffset>
+            </wp:positionH>
+            <wp:positionV relativeFrom="paragraph">
+              <wp:posOffset>114300</wp:posOffset>
+            </wp:positionV>
+            <wp:extent cx="1342390" cy="1126373"/>
+            <wp:effectExtent l="0" t="0" r="3810" b="0"/>
+            <wp:wrapNone/>
+            <wp:docPr id="3" name="Picture 3"/>
+            <wp:cNvGraphicFramePr>
+              <a:graphicFrameLocks xmlns:a="http://schemas.openxmlformats.org/drawingml/2006/main" noChangeAspect="1"/>
+            </wp:cNvGraphicFramePr>
+            <a:graphic xmlns:a="http://schemas.openxmlformats.org/drawingml/2006/main">
+              <a:graphicData uri="http://schemas.openxmlformats.org/drawingml/2006/picture">
+                <pic:pic xmlns:pic="http://schemas.openxmlformats.org/drawingml/2006/picture">
+                  <pic:nvPicPr>
+                    <pic:cNvPr id="3" name="FHE-logo.jpg"/>
+                    <pic:cNvPicPr/>
+                  </pic:nvPicPr>
+                  <pic:blipFill>
+                    <a:blip r:embed="rId8">
+                      <a:extLst>
+                        <a:ext uri="{28A0092B-C50C-407E-A947-70E740481C1C}">
+                          <a14:useLocalDpi xmlns:a14="http://schemas.microsoft.com/office/drawing/2010/main" val="0"/>
+                        </a:ext>
+                      </a:extLst>
+                    </a:blip>
+                    <a:stretch>
+                      <a:fillRect/>
+                    </a:stretch>
+                  </pic:blipFill>
+                  <pic:spPr>
+                    <a:xfrm>
+                      <a:off x="0" y="0"/>
+                      <a:ext cx="1349829" cy="1132615"/>
+                    </a:xfrm>
+                    <a:prstGeom prst="rect">
+                      <a:avLst/>
+                    </a:prstGeom>
+                  </pic:spPr>
+                </pic:pic>
+              </a:graphicData>
+            </a:graphic>
+            <wp14:sizeRelH relativeFrom="page">
+              <wp14:pctWidth>0</wp14:pctWidth>
+            </wp14:sizeRelH>
+            <wp14:sizeRelV relativeFrom="page">
+              <wp14:pctHeight>0</wp14:pctHeight>
+            </wp14:sizeRelV>
+          </wp:anchor>
+        </w:drawing>
+      </w:r>
     </w:p>
     <w:p>
       <w:pPr>
@@ -160,6 +349,80 @@
           <w:szCs w:val="32"/>
         </w:rPr>
       </w:pPr>
+      <w:r>
+        <w:rPr>
+          <w:rFonts w:ascii="Helvetica" w:eastAsia="Times New Roman" w:hAnsi="Helvetica" w:cs="Helvetica"/>
+          <w:b/>
+          <w:bCs/>
+          <w:noProof/>
+          <w:spacing w:val="-11"/>
+          <w:kern w:val="36"/>
+          <w:sz w:val="32"/>
+          <w:szCs w:val="32"/>
+        </w:rPr>
+        <w:drawing>
+          <wp:anchor distT="0" distB="0" distL="114300" distR="114300" simplePos="0" relativeHeight="251665408" behindDoc="0" locked="0" layoutInCell="1" allowOverlap="1" wp14:anchorId="30FF44EF" wp14:editId="33F2008D">
+            <wp:simplePos x="0" y="0"/>
+            <wp:positionH relativeFrom="column">
+              <wp:posOffset>29845</wp:posOffset>
+            </wp:positionH>
+            <wp:positionV relativeFrom="paragraph">
+              <wp:posOffset>105410</wp:posOffset>
+            </wp:positionV>
+            <wp:extent cx="1714500" cy="326699"/>
+            <wp:effectExtent l="0" t="0" r="0" b="3810"/>
+            <wp:wrapNone/>
+            <wp:docPr id="2" name="Picture 2" descr="../../Desktop/jenadevs-golang/Skydeck_Wortmarke6a.jpg"/>
+            <wp:cNvGraphicFramePr>
+              <a:graphicFrameLocks xmlns:a="http://schemas.openxmlformats.org/drawingml/2006/main" noChangeAspect="1"/>
+            </wp:cNvGraphicFramePr>
+            <a:graphic xmlns:a="http://schemas.openxmlformats.org/drawingml/2006/main">
+              <a:graphicData uri="http://schemas.openxmlformats.org/drawingml/2006/picture">
+                <pic:pic xmlns:pic="http://schemas.openxmlformats.org/drawingml/2006/picture">
+                  <pic:nvPicPr>
+                    <pic:cNvPr id="0" name="Picture 2" descr="../../Desktop/jenadevs-golang/Skydeck_Wortmarke6a.jpg"/>
+                    <pic:cNvPicPr>
+                      <a:picLocks noChangeAspect="1" noChangeArrowheads="1"/>
+                    </pic:cNvPicPr>
+                  </pic:nvPicPr>
+                  <pic:blipFill>
+                    <a:blip r:embed="rId9">
+                      <a:extLst>
+                        <a:ext uri="{28A0092B-C50C-407E-A947-70E740481C1C}">
+                          <a14:useLocalDpi xmlns:a14="http://schemas.microsoft.com/office/drawing/2010/main" val="0"/>
+                        </a:ext>
+                      </a:extLst>
+                    </a:blip>
+                    <a:srcRect/>
+                    <a:stretch>
+                      <a:fillRect/>
+                    </a:stretch>
+                  </pic:blipFill>
+                  <pic:spPr bwMode="auto">
+                    <a:xfrm>
+                      <a:off x="0" y="0"/>
+                      <a:ext cx="1714500" cy="326699"/>
+                    </a:xfrm>
+                    <a:prstGeom prst="rect">
+                      <a:avLst/>
+                    </a:prstGeom>
+                    <a:noFill/>
+                    <a:ln>
+                      <a:noFill/>
+                    </a:ln>
+                  </pic:spPr>
+                </pic:pic>
+              </a:graphicData>
+            </a:graphic>
+            <wp14:sizeRelH relativeFrom="page">
+              <wp14:pctWidth>0</wp14:pctWidth>
+            </wp14:sizeRelH>
+            <wp14:sizeRelV relativeFrom="page">
+              <wp14:pctHeight>0</wp14:pctHeight>
+            </wp14:sizeRelV>
+          </wp:anchor>
+        </w:drawing>
+      </w:r>
     </w:p>
     <w:p>
       <w:pPr>
@@ -571,7 +834,7 @@
     </w:p>
     <w:p>
       <w:pPr>
-        <w:pStyle w:val="StandardWeb"/>
+        <w:pStyle w:val="NormalWeb"/>
         <w:shd w:val="clear" w:color="auto" w:fill="FFFFFF"/>
         <w:spacing w:before="0" w:beforeAutospacing="0"/>
         <w:jc w:val="center"/>
@@ -629,14 +892,42 @@
           <w:rFonts w:ascii="Helvetica" w:hAnsi="Helvetica" w:cs="Helvetica"/>
           <w:lang w:val="de-DE"/>
         </w:rPr>
-        <w:t>Unser Thema wird</w:t>
-      </w:r>
-      <w:r>
-        <w:rPr>
-          <w:rFonts w:ascii="Helvetica" w:hAnsi="Helvetica" w:cs="Helvetica"/>
-          <w:lang w:val="de-DE"/>
-        </w:rPr>
-        <w:t xml:space="preserve"> bei unserem kommenden </w:t>
+        <w:t>Abfahrt</w:t>
+      </w:r>
+      <w:r>
+        <w:rPr>
+          <w:rFonts w:ascii="Helvetica" w:hAnsi="Helvetica" w:cs="Helvetica"/>
+          <w:lang w:val="de-DE"/>
+        </w:rPr>
+        <w:t>..</w:t>
+      </w:r>
+      <w:r>
+        <w:rPr>
+          <w:rFonts w:ascii="Helvetica" w:hAnsi="Helvetica" w:cs="Helvetica"/>
+          <w:lang w:val="de-DE"/>
+        </w:rPr>
+        <w:t>.</w:t>
+      </w:r>
+      <w:r>
+        <w:rPr>
+          <w:rFonts w:ascii="Helvetica" w:hAnsi="Helvetica" w:cs="Helvetica"/>
+          <w:lang w:val="de-DE"/>
+        </w:rPr>
+        <w:t xml:space="preserve"> zu unserem</w:t>
+      </w:r>
+      <w:r>
+        <w:rPr>
+          <w:rFonts w:ascii="Helvetica" w:hAnsi="Helvetica" w:cs="Helvetica"/>
+          <w:lang w:val="de-DE"/>
+        </w:rPr>
+        <w:t xml:space="preserve"> </w:t>
+      </w:r>
+      <w:r>
+        <w:rPr>
+          <w:rFonts w:ascii="Helvetica" w:hAnsi="Helvetica" w:cs="Helvetica"/>
+          <w:lang w:val="de-DE"/>
+        </w:rPr>
+        <w:t xml:space="preserve">nächsten </w:t>
       </w:r>
       <w:proofErr w:type="spellStart"/>
       <w:r>
@@ -644,7 +935,7 @@
           <w:rFonts w:ascii="Helvetica" w:hAnsi="Helvetica" w:cs="Helvetica"/>
           <w:lang w:val="de-DE"/>
         </w:rPr>
-        <w:t>Meetup</w:t>
+        <w:t>Talklet</w:t>
       </w:r>
       <w:proofErr w:type="spellEnd"/>
       <w:r>
@@ -652,6 +943,27 @@
           <w:rFonts w:ascii="Helvetica" w:hAnsi="Helvetica" w:cs="Helvetica"/>
           <w:lang w:val="de-DE"/>
         </w:rPr>
+        <w:t>!</w:t>
+      </w:r>
+      <w:r>
+        <w:rPr>
+          <w:rFonts w:ascii="Helvetica" w:hAnsi="Helvetica" w:cs="Helvetica"/>
+          <w:lang w:val="de-DE"/>
+        </w:rPr>
+        <w:t xml:space="preserve"> Das Thema</w:t>
+      </w:r>
+      <w:r>
+        <w:rPr>
+          <w:rFonts w:ascii="Helvetica" w:hAnsi="Helvetica" w:cs="Helvetica"/>
+          <w:lang w:val="de-DE"/>
+        </w:rPr>
+        <w:t xml:space="preserve"> ist</w:t>
+      </w:r>
+      <w:r>
+        <w:rPr>
+          <w:rFonts w:ascii="Helvetica" w:hAnsi="Helvetica" w:cs="Helvetica"/>
+          <w:lang w:val="de-DE"/>
+        </w:rPr>
         <w:t xml:space="preserve"> </w:t>
       </w:r>
       <w:proofErr w:type="spellStart"/>
@@ -668,21 +980,28 @@
           <w:rFonts w:ascii="Helvetica" w:hAnsi="Helvetica" w:cs="Helvetica"/>
           <w:lang w:val="de-DE"/>
         </w:rPr>
-        <w:t xml:space="preserve"> sein, ein Framework mit dem ihr u.a. die funktionalen Features, die es seit Java 8 gibt noch besser nutzen könnt. Als Referenten konnten wir David Schmitz </w:t>
-      </w:r>
-      <w:r>
-        <w:rPr>
-          <w:rFonts w:ascii="Helvetica" w:hAnsi="Helvetica" w:cs="Helvetica"/>
-          <w:lang w:val="de-DE"/>
-        </w:rPr>
-        <w:t>(</w:t>
-      </w:r>
-      <w:r>
-        <w:rPr>
-          <w:rFonts w:ascii="Helvetica" w:hAnsi="Helvetica" w:cs="Helvetica"/>
-          <w:lang w:val="de-DE"/>
-        </w:rPr>
-        <w:t>@</w:t>
+        <w:t xml:space="preserve"> </w:t>
+      </w:r>
+      <w:r>
+        <w:rPr>
+          <w:rFonts w:ascii="Helvetica" w:hAnsi="Helvetica" w:cs="Helvetica"/>
+          <w:lang w:val="de-DE"/>
+        </w:rPr>
+        <w:t xml:space="preserve">bzw. </w:t>
+      </w:r>
+      <w:r>
+        <w:rPr>
+          <w:rFonts w:ascii="Helvetica" w:hAnsi="Helvetica" w:cs="Helvetica"/>
+          <w:lang w:val="de-DE"/>
+        </w:rPr>
+        <w:t>nun</w:t>
+      </w:r>
+      <w:r>
+        <w:rPr>
+          <w:rFonts w:ascii="Helvetica" w:hAnsi="Helvetica" w:cs="Helvetica"/>
+          <w:lang w:val="de-DE"/>
+        </w:rPr>
+        <w:t xml:space="preserve"> </w:t>
       </w:r>
       <w:proofErr w:type="spellStart"/>
       <w:r>
@@ -690,9 +1009,64 @@
           <w:rFonts w:ascii="Helvetica" w:hAnsi="Helvetica" w:cs="Helvetica"/>
           <w:lang w:val="de-DE"/>
         </w:rPr>
-        <w:t>koenighotze</w:t>
+        <w:t>Vavr</w:t>
       </w:r>
       <w:proofErr w:type="spellEnd"/>
+      <w:r>
+        <w:rPr>
+          <w:rFonts w:ascii="Helvetica" w:hAnsi="Helvetica" w:cs="Helvetica"/>
+          <w:lang w:val="de-DE"/>
+        </w:rPr>
+        <w:t xml:space="preserve"> genannt</w:t>
+      </w:r>
+      <w:r>
+        <w:rPr>
+          <w:rFonts w:ascii="Helvetica" w:hAnsi="Helvetica" w:cs="Helvetica"/>
+          <w:lang w:val="de-DE"/>
+        </w:rPr>
+        <w:t xml:space="preserve">, ein Framework mit dem ihr u.a. die funktionalen Features, die es seit Java 8 gibt noch besser nutzen könnt. Als Referenten konnten wir David Schmitz </w:t>
+      </w:r>
+      <w:r>
+        <w:rPr>
+          <w:rFonts w:ascii="Helvetica" w:hAnsi="Helvetica" w:cs="Helvetica"/>
+          <w:lang w:val="de-DE"/>
+        </w:rPr>
+        <w:t xml:space="preserve">(Architekt bei </w:t>
+      </w:r>
+      <w:proofErr w:type="spellStart"/>
+      <w:r>
+        <w:rPr>
+          <w:rFonts w:ascii="Helvetica" w:hAnsi="Helvetica" w:cs="Helvetica"/>
+          <w:i/>
+          <w:lang w:val="de-DE"/>
+        </w:rPr>
+        <w:t>Senacor</w:t>
+      </w:r>
+      <w:proofErr w:type="spellEnd"/>
+      <w:r>
+        <w:rPr>
+          <w:rFonts w:ascii="Helvetica" w:hAnsi="Helvetica" w:cs="Helvetica"/>
+          <w:i/>
+          <w:lang w:val="de-DE"/>
+        </w:rPr>
+        <w:t xml:space="preserve"> Technolo</w:t>
+      </w:r>
+      <w:r>
+        <w:rPr>
+          <w:rFonts w:ascii="Helvetica" w:hAnsi="Helvetica" w:cs="Helvetica"/>
+          <w:i/>
+          <w:lang w:val="de-DE"/>
+        </w:rPr>
+        <w:t>g</w:t>
+      </w:r>
+      <w:r>
+        <w:rPr>
+          <w:rFonts w:ascii="Helvetica" w:hAnsi="Helvetica" w:cs="Helvetica"/>
+          <w:i/>
+          <w:lang w:val="de-DE"/>
+        </w:rPr>
+        <w:t>ies</w:t>
+      </w:r>
       <w:r>
         <w:rPr>
           <w:rFonts w:ascii="Helvetica" w:hAnsi="Helvetica" w:cs="Helvetica"/>
@@ -840,41 +1214,7 @@
           <w:rFonts w:ascii="Helvetica" w:hAnsi="Helvetica" w:cs="Helvetica"/>
           <w:lang w:val="de-DE"/>
         </w:rPr>
-        <w:t xml:space="preserve">David Schmitz </w:t>
-      </w:r>
-      <w:r>
-        <w:rPr>
-          <w:rFonts w:ascii="Helvetica" w:hAnsi="Helvetica" w:cs="Helvetica"/>
-          <w:i/>
-          <w:lang w:val="de-DE"/>
-        </w:rPr>
-        <w:t>(</w:t>
-      </w:r>
-      <w:proofErr w:type="spellStart"/>
-      <w:r>
-        <w:rPr>
-          <w:rFonts w:ascii="Helvetica" w:hAnsi="Helvetica" w:cs="Helvetica"/>
-          <w:i/>
-          <w:lang w:val="de-DE"/>
-        </w:rPr>
-        <w:t>Senacor</w:t>
-      </w:r>
-      <w:proofErr w:type="spellEnd"/>
-      <w:r>
-        <w:rPr>
-          <w:rFonts w:ascii="Helvetica" w:hAnsi="Helvetica" w:cs="Helvetica"/>
-          <w:i/>
-          <w:lang w:val="de-DE"/>
-        </w:rPr>
-        <w:t xml:space="preserve"> Technologies</w:t>
-      </w:r>
-      <w:r>
-        <w:rPr>
-          <w:rFonts w:ascii="Helvetica" w:hAnsi="Helvetica" w:cs="Helvetica"/>
-          <w:i/>
-          <w:lang w:val="de-DE"/>
-        </w:rPr>
-        <w:t>)</w:t>
+        <w:t>David Schmitz</w:t>
       </w:r>
     </w:p>
     <w:p>
@@ -1046,10 +1386,10 @@
         </w:rPr>
         <w:t xml:space="preserve"> (</w:t>
       </w:r>
-      <w:hyperlink r:id="rId7" w:history="1">
+      <w:hyperlink r:id="rId10" w:history="1">
         <w:r>
           <w:rPr>
-            <w:rStyle w:val="Link"/>
+            <w:rStyle w:val="Hyperlink"/>
             <w:rFonts w:ascii="Helvetica" w:hAnsi="Helvetica" w:cs="Helvetica"/>
             <w:lang w:val="de-DE"/>
           </w:rPr>
@@ -1149,7 +1489,7 @@
     </w:p>
     <w:p>
       <w:pPr>
-        <w:pStyle w:val="StandardWeb"/>
+        <w:pStyle w:val="NormalWeb"/>
         <w:shd w:val="clear" w:color="auto" w:fill="FFFFFF"/>
         <w:spacing w:before="0" w:beforeAutospacing="0" w:after="270" w:afterAutospacing="0" w:line="276" w:lineRule="auto"/>
         <w:jc w:val="both"/>
@@ -1239,37 +1579,37 @@
           <w:lang w:val="de-DE"/>
         </w:rPr>
         <w:t xml:space="preserve"> Spenden willkommen.</w:t>
-      </w:r>
-    </w:p>
-    <w:p>
-      <w:pPr>
-        <w:pStyle w:val="StandardWeb"/>
-        <w:shd w:val="clear" w:color="auto" w:fill="FFFFFF"/>
-        <w:spacing w:before="0" w:beforeAutospacing="0" w:after="270" w:afterAutospacing="0" w:line="276" w:lineRule="auto"/>
-        <w:rPr>
-          <w:rFonts w:ascii="Helvetica" w:hAnsi="Helvetica" w:cs="Helvetica"/>
-          <w:b/>
-          <w:sz w:val="22"/>
-          <w:szCs w:val="22"/>
-          <w:lang w:val="de-DE"/>
-        </w:rPr>
-      </w:pPr>
-      <w:r>
-        <w:rPr>
-          <w:rFonts w:ascii="Helvetica" w:hAnsi="Helvetica" w:cs="Helvetica"/>
-          <w:b/>
-          <w:sz w:val="22"/>
-          <w:szCs w:val="22"/>
-          <w:lang w:val="de-DE"/>
-        </w:rPr>
-        <w:t>Alle Interessierten sind herzlich eingeladen!</w:t>
       </w:r>
       <w:bookmarkStart w:id="0" w:name="_GoBack"/>
       <w:bookmarkEnd w:id="0"/>
     </w:p>
     <w:p>
       <w:pPr>
-        <w:pStyle w:val="StandardWeb"/>
+        <w:pStyle w:val="NormalWeb"/>
+        <w:shd w:val="clear" w:color="auto" w:fill="FFFFFF"/>
+        <w:spacing w:before="0" w:beforeAutospacing="0" w:after="270" w:afterAutospacing="0" w:line="276" w:lineRule="auto"/>
+        <w:rPr>
+          <w:rFonts w:ascii="Helvetica" w:hAnsi="Helvetica" w:cs="Helvetica"/>
+          <w:b/>
+          <w:sz w:val="22"/>
+          <w:szCs w:val="22"/>
+          <w:lang w:val="de-DE"/>
+        </w:rPr>
+      </w:pPr>
+      <w:r>
+        <w:rPr>
+          <w:rFonts w:ascii="Helvetica" w:hAnsi="Helvetica" w:cs="Helvetica"/>
+          <w:b/>
+          <w:sz w:val="22"/>
+          <w:szCs w:val="22"/>
+          <w:lang w:val="de-DE"/>
+        </w:rPr>
+        <w:t>Alle Interessierten sind herzlich eingeladen!</w:t>
+      </w:r>
+    </w:p>
+    <w:p>
+      <w:pPr>
+        <w:pStyle w:val="NormalWeb"/>
         <w:shd w:val="clear" w:color="auto" w:fill="FFFFFF"/>
         <w:spacing w:before="0" w:beforeAutospacing="0" w:after="270" w:afterAutospacing="0" w:line="276" w:lineRule="auto"/>
         <w:jc w:val="center"/>
@@ -1279,34 +1619,43 @@
           <w:lang w:val="de-DE"/>
         </w:rPr>
       </w:pPr>
-      <w:hyperlink r:id="rId8" w:history="1">
+      <w:hyperlink r:id="rId11" w:history="1">
         <w:r>
           <w:rPr>
-            <w:rStyle w:val="Link"/>
+            <w:rStyle w:val="Hyperlink"/>
             <w:rFonts w:ascii="Helvetica" w:hAnsi="Helvetica" w:cs="Helvetica"/>
             <w:sz w:val="22"/>
             <w:lang w:val="de-DE"/>
           </w:rPr>
-          <w:t>www.meetup.com/jug_th</w:t>
+          <w:t>www.meetup.com/jugth</w:t>
         </w:r>
       </w:hyperlink>
       <w:r>
         <w:rPr>
+          <w:rStyle w:val="Hyperlink"/>
           <w:rFonts w:ascii="Helvetica" w:hAnsi="Helvetica" w:cs="Helvetica"/>
           <w:sz w:val="22"/>
           <w:lang w:val="de-DE"/>
         </w:rPr>
+        <w:t>de</w:t>
+      </w:r>
+      <w:r>
+        <w:rPr>
+          <w:rFonts w:ascii="Helvetica" w:hAnsi="Helvetica" w:cs="Helvetica"/>
+          <w:sz w:val="22"/>
+          <w:lang w:val="de-DE"/>
+        </w:rPr>
         <w:t xml:space="preserve"> - </w:t>
       </w:r>
-      <w:hyperlink r:id="rId9" w:history="1">
+      <w:hyperlink r:id="rId12" w:history="1">
         <w:r>
           <w:rPr>
-            <w:rStyle w:val="Link"/>
+            <w:rStyle w:val="Hyperlink"/>
             <w:rFonts w:ascii="Helvetica" w:hAnsi="Helvetica" w:cs="Helvetica"/>
             <w:sz w:val="22"/>
             <w:lang w:val="de-DE"/>
           </w:rPr>
-          <w:t>www.twitter.com/jug_th</w:t>
+          <w:t>http://www.twitter.com/jugthde</w:t>
         </w:r>
       </w:hyperlink>
     </w:p>
@@ -2186,14 +2535,14 @@
     <w:lsdException w:name="Mention" w:semiHidden="1" w:unhideWhenUsed="1"/>
     <w:lsdException w:name="Smart Hyperlink" w:semiHidden="1" w:unhideWhenUsed="1"/>
   </w:latentStyles>
-  <w:style w:type="paragraph" w:default="1" w:styleId="Standard">
+  <w:style w:type="paragraph" w:default="1" w:styleId="Normal">
     <w:name w:val="Normal"/>
     <w:qFormat/>
   </w:style>
-  <w:style w:type="paragraph" w:styleId="berschrift1">
+  <w:style w:type="paragraph" w:styleId="Heading1">
     <w:name w:val="heading 1"/>
-    <w:basedOn w:val="Standard"/>
-    <w:link w:val="berschrift1Zchn"/>
+    <w:basedOn w:val="Normal"/>
+    <w:link w:val="Heading1Char"/>
     <w:uiPriority w:val="9"/>
     <w:qFormat/>
     <w:rsid w:val="002D1091"/>
@@ -2210,11 +2559,11 @@
       <w:szCs w:val="48"/>
     </w:rPr>
   </w:style>
-  <w:style w:type="paragraph" w:styleId="berschrift3">
+  <w:style w:type="paragraph" w:styleId="Heading3">
     <w:name w:val="heading 3"/>
-    <w:basedOn w:val="Standard"/>
-    <w:next w:val="Standard"/>
-    <w:link w:val="berschrift3Zchn"/>
+    <w:basedOn w:val="Normal"/>
+    <w:next w:val="Normal"/>
+    <w:link w:val="Heading3Char"/>
     <w:uiPriority w:val="9"/>
     <w:semiHidden/>
     <w:unhideWhenUsed/>
@@ -2233,13 +2582,13 @@
       <w:color w:val="4F81BD" w:themeColor="accent1"/>
     </w:rPr>
   </w:style>
-  <w:style w:type="character" w:default="1" w:styleId="Absatz-Standardschriftart">
+  <w:style w:type="character" w:default="1" w:styleId="DefaultParagraphFont">
     <w:name w:val="Default Paragraph Font"/>
     <w:uiPriority w:val="1"/>
     <w:semiHidden/>
     <w:unhideWhenUsed/>
   </w:style>
-  <w:style w:type="table" w:default="1" w:styleId="NormaleTabelle">
+  <w:style w:type="table" w:default="1" w:styleId="TableNormal">
     <w:name w:val="Normal Table"/>
     <w:uiPriority w:val="99"/>
     <w:semiHidden/>
@@ -2254,16 +2603,16 @@
       </w:tblCellMar>
     </w:tblPr>
   </w:style>
-  <w:style w:type="numbering" w:default="1" w:styleId="KeineListe">
+  <w:style w:type="numbering" w:default="1" w:styleId="NoList">
     <w:name w:val="No List"/>
     <w:uiPriority w:val="99"/>
     <w:semiHidden/>
     <w:unhideWhenUsed/>
   </w:style>
-  <w:style w:type="character" w:customStyle="1" w:styleId="berschrift1Zchn">
-    <w:name w:val="Überschrift 1 Zchn"/>
-    <w:basedOn w:val="Absatz-Standardschriftart"/>
-    <w:link w:val="berschrift1"/>
+  <w:style w:type="character" w:customStyle="1" w:styleId="Heading1Char">
+    <w:name w:val="Heading 1 Char"/>
+    <w:basedOn w:val="DefaultParagraphFont"/>
+    <w:link w:val="Heading1"/>
     <w:uiPriority w:val="9"/>
     <w:rsid w:val="002D1091"/>
     <w:rPr>
@@ -2275,9 +2624,9 @@
       <w:szCs w:val="48"/>
     </w:rPr>
   </w:style>
-  <w:style w:type="character" w:styleId="Link">
+  <w:style w:type="character" w:styleId="Hyperlink">
     <w:name w:val="Hyperlink"/>
-    <w:basedOn w:val="Absatz-Standardschriftart"/>
+    <w:basedOn w:val="DefaultParagraphFont"/>
     <w:uiPriority w:val="99"/>
     <w:unhideWhenUsed/>
     <w:rsid w:val="002D1091"/>
@@ -2286,9 +2635,9 @@
       <w:u w:val="single"/>
     </w:rPr>
   </w:style>
-  <w:style w:type="paragraph" w:styleId="StandardWeb">
+  <w:style w:type="paragraph" w:styleId="NormalWeb">
     <w:name w:val="Normal (Web)"/>
-    <w:basedOn w:val="Standard"/>
+    <w:basedOn w:val="Normal"/>
     <w:uiPriority w:val="99"/>
     <w:unhideWhenUsed/>
     <w:rsid w:val="002D1091"/>
@@ -2303,13 +2652,13 @@
   </w:style>
   <w:style w:type="character" w:customStyle="1" w:styleId="apple-converted-space">
     <w:name w:val="apple-converted-space"/>
-    <w:basedOn w:val="Absatz-Standardschriftart"/>
+    <w:basedOn w:val="DefaultParagraphFont"/>
     <w:rsid w:val="002D1091"/>
   </w:style>
-  <w:style w:type="character" w:customStyle="1" w:styleId="berschrift3Zchn">
-    <w:name w:val="Überschrift 3 Zchn"/>
-    <w:basedOn w:val="Absatz-Standardschriftart"/>
-    <w:link w:val="berschrift3"/>
+  <w:style w:type="character" w:customStyle="1" w:styleId="Heading3Char">
+    <w:name w:val="Heading 3 Char"/>
+    <w:basedOn w:val="DefaultParagraphFont"/>
+    <w:link w:val="Heading3"/>
     <w:uiPriority w:val="9"/>
     <w:semiHidden/>
     <w:rsid w:val="00A5355C"/>
@@ -2320,10 +2669,10 @@
       <w:color w:val="4F81BD" w:themeColor="accent1"/>
     </w:rPr>
   </w:style>
-  <w:style w:type="paragraph" w:styleId="Sprechblasentext">
+  <w:style w:type="paragraph" w:styleId="BalloonText">
     <w:name w:val="Balloon Text"/>
-    <w:basedOn w:val="Standard"/>
-    <w:link w:val="SprechblasentextZchn"/>
+    <w:basedOn w:val="Normal"/>
+    <w:link w:val="BalloonTextChar"/>
     <w:uiPriority w:val="99"/>
     <w:semiHidden/>
     <w:unhideWhenUsed/>
@@ -2337,10 +2686,10 @@
       <w:szCs w:val="16"/>
     </w:rPr>
   </w:style>
-  <w:style w:type="character" w:customStyle="1" w:styleId="SprechblasentextZchn">
-    <w:name w:val="Sprechblasentext Zchn"/>
-    <w:basedOn w:val="Absatz-Standardschriftart"/>
-    <w:link w:val="Sprechblasentext"/>
+  <w:style w:type="character" w:customStyle="1" w:styleId="BalloonTextChar">
+    <w:name w:val="Balloon Text Char"/>
+    <w:basedOn w:val="DefaultParagraphFont"/>
+    <w:link w:val="BalloonText"/>
     <w:uiPriority w:val="99"/>
     <w:semiHidden/>
     <w:rsid w:val="00A30F37"/>
@@ -2350,9 +2699,9 @@
       <w:szCs w:val="16"/>
     </w:rPr>
   </w:style>
-  <w:style w:type="character" w:styleId="BesuchterLink">
+  <w:style w:type="character" w:styleId="FollowedHyperlink">
     <w:name w:val="FollowedHyperlink"/>
-    <w:basedOn w:val="Absatz-Standardschriftart"/>
+    <w:basedOn w:val="DefaultParagraphFont"/>
     <w:uiPriority w:val="99"/>
     <w:semiHidden/>
     <w:unhideWhenUsed/>
@@ -2362,9 +2711,9 @@
       <w:u w:val="single"/>
     </w:rPr>
   </w:style>
-  <w:style w:type="paragraph" w:styleId="Listenabsatz">
+  <w:style w:type="paragraph" w:styleId="ListParagraph">
     <w:name w:val="List Paragraph"/>
-    <w:basedOn w:val="Standard"/>
+    <w:basedOn w:val="Normal"/>
     <w:uiPriority w:val="34"/>
     <w:qFormat/>
     <w:rsid w:val="002D5A0A"/>
@@ -2666,7 +3015,7 @@
 </file>
 
 <file path=customXml/itemProps1.xml><?xml version="1.0" encoding="utf-8"?>
-<ds:datastoreItem xmlns:ds="http://schemas.openxmlformats.org/officeDocument/2006/customXml" ds:itemID="{EF3300AA-E463-AB4C-AC4E-639B5AC990E5}">
+<ds:datastoreItem xmlns:ds="http://schemas.openxmlformats.org/officeDocument/2006/customXml" ds:itemID="{D8A8493E-1F65-2145-A208-4435D820F889}">
   <ds:schemaRefs>
     <ds:schemaRef ds:uri="http://schemas.openxmlformats.org/officeDocument/2006/bibliography"/>
   </ds:schemaRefs>

</xml_diff>